<commit_message>
do some shit 2
</commit_message>
<xml_diff>
--- a/src/AdvancedSorting/homework2/lab_07_HW.docx
+++ b/src/AdvancedSorting/homework2/lab_07_HW.docx
@@ -605,6 +605,14 @@
                 <w:szCs w:val="24"/>
               </w:rPr>
             </w:pPr>
+            <w:r>
+              <w:rPr>
+                <w:rFonts w:ascii="Times New Roman" w:hAnsi="Times New Roman" w:cs="Times New Roman"/>
+                <w:sz w:val="24"/>
+                <w:szCs w:val="24"/>
+              </w:rPr>
+              <w:t>0.003461</w:t>
+            </w:r>
           </w:p>
         </w:tc>
         <w:tc>
@@ -620,6 +628,14 @@
                 <w:szCs w:val="24"/>
               </w:rPr>
             </w:pPr>
+            <w:r>
+              <w:rPr>
+                <w:rFonts w:ascii="Times New Roman" w:hAnsi="Times New Roman" w:cs="Times New Roman"/>
+                <w:sz w:val="24"/>
+                <w:szCs w:val="24"/>
+              </w:rPr>
+              <w:t>0.003054</w:t>
+            </w:r>
           </w:p>
         </w:tc>
       </w:tr>
@@ -716,6 +732,14 @@
                 <w:szCs w:val="24"/>
               </w:rPr>
             </w:pPr>
+            <w:r>
+              <w:rPr>
+                <w:rFonts w:ascii="Times New Roman" w:hAnsi="Times New Roman" w:cs="Times New Roman"/>
+                <w:sz w:val="24"/>
+                <w:szCs w:val="24"/>
+              </w:rPr>
+              <w:t>0.004285</w:t>
+            </w:r>
           </w:p>
         </w:tc>
         <w:tc>
@@ -731,6 +755,14 @@
                 <w:szCs w:val="24"/>
               </w:rPr>
             </w:pPr>
+            <w:r>
+              <w:rPr>
+                <w:rFonts w:ascii="Times New Roman" w:hAnsi="Times New Roman" w:cs="Times New Roman"/>
+                <w:sz w:val="24"/>
+                <w:szCs w:val="24"/>
+              </w:rPr>
+              <w:t>0.004451</w:t>
+            </w:r>
           </w:p>
         </w:tc>
       </w:tr>
@@ -819,6 +851,14 @@
                 <w:szCs w:val="24"/>
               </w:rPr>
             </w:pPr>
+            <w:r>
+              <w:rPr>
+                <w:rFonts w:ascii="Times New Roman" w:hAnsi="Times New Roman" w:cs="Times New Roman"/>
+                <w:sz w:val="24"/>
+                <w:szCs w:val="24"/>
+              </w:rPr>
+              <w:t>0.005391</w:t>
+            </w:r>
           </w:p>
         </w:tc>
         <w:tc>
@@ -834,6 +874,14 @@
                 <w:szCs w:val="24"/>
               </w:rPr>
             </w:pPr>
+            <w:r>
+              <w:rPr>
+                <w:rFonts w:ascii="Times New Roman" w:hAnsi="Times New Roman" w:cs="Times New Roman"/>
+                <w:sz w:val="24"/>
+                <w:szCs w:val="24"/>
+              </w:rPr>
+              <w:t>0.005232</w:t>
+            </w:r>
           </w:p>
         </w:tc>
       </w:tr>
@@ -922,6 +970,14 @@
                 <w:szCs w:val="24"/>
               </w:rPr>
             </w:pPr>
+            <w:r>
+              <w:rPr>
+                <w:rFonts w:ascii="Times New Roman" w:hAnsi="Times New Roman" w:cs="Times New Roman"/>
+                <w:sz w:val="24"/>
+                <w:szCs w:val="24"/>
+              </w:rPr>
+              <w:t>0.007473</w:t>
+            </w:r>
           </w:p>
         </w:tc>
         <w:tc>
@@ -937,6 +993,14 @@
                 <w:szCs w:val="24"/>
               </w:rPr>
             </w:pPr>
+            <w:r>
+              <w:rPr>
+                <w:rFonts w:ascii="Times New Roman" w:hAnsi="Times New Roman" w:cs="Times New Roman"/>
+                <w:sz w:val="24"/>
+                <w:szCs w:val="24"/>
+              </w:rPr>
+              <w:t>0.006933</w:t>
+            </w:r>
           </w:p>
         </w:tc>
       </w:tr>
@@ -1025,6 +1089,14 @@
                 <w:szCs w:val="24"/>
               </w:rPr>
             </w:pPr>
+            <w:r>
+              <w:rPr>
+                <w:rFonts w:ascii="Times New Roman" w:hAnsi="Times New Roman" w:cs="Times New Roman"/>
+                <w:sz w:val="24"/>
+                <w:szCs w:val="24"/>
+              </w:rPr>
+              <w:t>0.008791</w:t>
+            </w:r>
           </w:p>
         </w:tc>
         <w:tc>
@@ -1040,6 +1112,14 @@
                 <w:szCs w:val="24"/>
               </w:rPr>
             </w:pPr>
+            <w:r>
+              <w:rPr>
+                <w:rFonts w:ascii="Times New Roman" w:hAnsi="Times New Roman" w:cs="Times New Roman"/>
+                <w:sz w:val="24"/>
+                <w:szCs w:val="24"/>
+              </w:rPr>
+              <w:t>0.008065</w:t>
+            </w:r>
           </w:p>
         </w:tc>
       </w:tr>
@@ -1128,6 +1208,14 @@
                 <w:szCs w:val="24"/>
               </w:rPr>
             </w:pPr>
+            <w:r>
+              <w:rPr>
+                <w:rFonts w:ascii="Times New Roman" w:hAnsi="Times New Roman" w:cs="Times New Roman"/>
+                <w:sz w:val="24"/>
+                <w:szCs w:val="24"/>
+              </w:rPr>
+              <w:t>0.010435</w:t>
+            </w:r>
           </w:p>
         </w:tc>
         <w:tc>
@@ -1143,6 +1231,14 @@
                 <w:szCs w:val="24"/>
               </w:rPr>
             </w:pPr>
+            <w:r>
+              <w:rPr>
+                <w:rFonts w:ascii="Times New Roman" w:hAnsi="Times New Roman" w:cs="Times New Roman"/>
+                <w:sz w:val="24"/>
+                <w:szCs w:val="24"/>
+              </w:rPr>
+              <w:t>0.008965</w:t>
+            </w:r>
           </w:p>
         </w:tc>
       </w:tr>
@@ -1231,6 +1327,14 @@
                 <w:szCs w:val="24"/>
               </w:rPr>
             </w:pPr>
+            <w:r>
+              <w:rPr>
+                <w:rFonts w:ascii="Times New Roman" w:hAnsi="Times New Roman" w:cs="Times New Roman"/>
+                <w:sz w:val="24"/>
+                <w:szCs w:val="24"/>
+              </w:rPr>
+              <w:t>0.013657</w:t>
+            </w:r>
           </w:p>
         </w:tc>
         <w:tc>
@@ -1246,6 +1350,14 @@
                 <w:szCs w:val="24"/>
               </w:rPr>
             </w:pPr>
+            <w:r>
+              <w:rPr>
+                <w:rFonts w:ascii="Times New Roman" w:hAnsi="Times New Roman" w:cs="Times New Roman"/>
+                <w:sz w:val="24"/>
+                <w:szCs w:val="24"/>
+              </w:rPr>
+              <w:t>0.010037</w:t>
+            </w:r>
           </w:p>
         </w:tc>
       </w:tr>
@@ -1334,6 +1446,14 @@
                 <w:szCs w:val="24"/>
               </w:rPr>
             </w:pPr>
+            <w:r>
+              <w:rPr>
+                <w:rFonts w:ascii="Times New Roman" w:hAnsi="Times New Roman" w:cs="Times New Roman"/>
+                <w:sz w:val="24"/>
+                <w:szCs w:val="24"/>
+              </w:rPr>
+              <w:t>0.015867</w:t>
+            </w:r>
           </w:p>
         </w:tc>
         <w:tc>
@@ -1349,6 +1469,14 @@
                 <w:szCs w:val="24"/>
               </w:rPr>
             </w:pPr>
+            <w:r>
+              <w:rPr>
+                <w:rFonts w:ascii="Times New Roman" w:hAnsi="Times New Roman" w:cs="Times New Roman"/>
+                <w:sz w:val="24"/>
+                <w:szCs w:val="24"/>
+              </w:rPr>
+              <w:t>0.011548</w:t>
+            </w:r>
           </w:p>
         </w:tc>
       </w:tr>
@@ -1437,6 +1565,14 @@
                 <w:szCs w:val="24"/>
               </w:rPr>
             </w:pPr>
+            <w:r>
+              <w:rPr>
+                <w:rFonts w:ascii="Times New Roman" w:hAnsi="Times New Roman" w:cs="Times New Roman"/>
+                <w:sz w:val="24"/>
+                <w:szCs w:val="24"/>
+              </w:rPr>
+              <w:t>0.015515</w:t>
+            </w:r>
           </w:p>
         </w:tc>
         <w:tc>
@@ -1452,6 +1588,14 @@
                 <w:szCs w:val="24"/>
               </w:rPr>
             </w:pPr>
+            <w:r>
+              <w:rPr>
+                <w:rFonts w:ascii="Times New Roman" w:hAnsi="Times New Roman" w:cs="Times New Roman"/>
+                <w:sz w:val="24"/>
+                <w:szCs w:val="24"/>
+              </w:rPr>
+              <w:t>0.011011</w:t>
+            </w:r>
           </w:p>
         </w:tc>
       </w:tr>

</xml_diff>